<commit_message>
git push remote local branch
</commit_message>
<xml_diff>
--- a/my_record/tools_use_record.docx
+++ b/my_record/tools_use_record.docx
@@ -2001,6 +2001,29 @@
         <w:rPr>
           <w:rFonts w:hint="eastAsia"/>
         </w:rPr>
+        <w:t>将本地分支推送到远程</w:t>
+      </w:r>
+      <w:bookmarkStart w:id="0" w:name="_GoBack"/>
+      <w:bookmarkEnd w:id="0"/>
+    </w:p>
+    <w:p>
+      <w:pPr>
+        <w:rPr>
+          <w:rFonts w:hint="eastAsia"/>
+        </w:rPr>
+      </w:pPr>
+      <w:r>
+        <w:t>git push origin local_branch_name:remote_branch_name</w:t>
+      </w:r>
+    </w:p>
+    <w:p>
+      <w:pPr>
+        <w:pStyle w:val="2"/>
+      </w:pPr>
+      <w:r>
+        <w:rPr>
+          <w:rFonts w:hint="eastAsia"/>
+        </w:rPr>
         <w:t>切换</w:t>
       </w:r>
       <w:r>
@@ -2190,6 +2213,7 @@
         <w:rPr>
           <w:rFonts w:hint="eastAsia"/>
         </w:rPr>
+        <w:lastRenderedPageBreak/>
         <w:t>文件恢复</w:t>
       </w:r>
     </w:p>
@@ -2203,7 +2227,6 @@
         <w:pStyle w:val="2"/>
       </w:pPr>
       <w:r>
-        <w:lastRenderedPageBreak/>
         <w:t>恢复历史版本内容</w:t>
       </w:r>
     </w:p>
@@ -2722,6 +2745,7 @@
     </w:p>
     <w:p>
       <w:r>
+        <w:lastRenderedPageBreak/>
         <w:t>Setting</w:t>
       </w:r>
       <w:r>
@@ -2787,7 +2811,6 @@
         <w:rPr>
           <w:rFonts w:hint="eastAsia"/>
         </w:rPr>
-        <w:lastRenderedPageBreak/>
         <w:t>在</w:t>
       </w:r>
       <w:r>
@@ -3666,7 +3689,7 @@
     <w:p>
       <w:pPr>
         <w:rPr>
-          <w:rFonts w:cs="Times New Roman" w:hint="eastAsia"/>
+          <w:rFonts w:cs="Times New Roman"/>
         </w:rPr>
       </w:pPr>
       <w:r>
@@ -3693,8 +3716,6 @@
         </w:rPr>
         <w:t>roup name</w:t>
       </w:r>
-      <w:bookmarkStart w:id="0" w:name="_GoBack"/>
-      <w:bookmarkEnd w:id="0"/>
     </w:p>
     <w:p>
       <w:pPr>
@@ -5761,7 +5782,7 @@
 </file>
 
 <file path=customXml/itemProps1.xml><?xml version="1.0" encoding="utf-8"?>
-<ds:datastoreItem xmlns:ds="http://schemas.openxmlformats.org/officeDocument/2006/customXml" ds:itemID="{F6F20BFA-EED8-43A5-BF5E-A7D4FDAE95F8}">
+<ds:datastoreItem xmlns:ds="http://schemas.openxmlformats.org/officeDocument/2006/customXml" ds:itemID="{02A1F1A6-265D-44AC-8AF1-78C95161A2E4}">
   <ds:schemaRefs>
     <ds:schemaRef ds:uri="http://schemas.openxmlformats.org/officeDocument/2006/bibliography"/>
   </ds:schemaRefs>

</xml_diff>